<commit_message>
Gedeelte Michael(nog niet af)
</commit_message>
<xml_diff>
--- a/Use cases/specificaties/Use case template Michael van Zundert.docx
+++ b/Use cases/specificaties/Use case template Michael van Zundert.docx
@@ -604,40 +604,15 @@
             </w:pPr>
             <w:r>
               <w:br/>
-            </w:r>
-            <w:r>
-              <w:t>8</w:t>
-            </w:r>
-            <w:r>
-              <w:t>.</w:t>
-            </w:r>
-            <w:r>
-              <w:t xml:space="preserve"> A</w:t>
-            </w:r>
-            <w:r>
-              <w:t xml:space="preserve"> </w:t>
-            </w:r>
-            <w:r>
-              <w:t>Drukt op review bewerken.</w:t>
+              <w:t>8. A Drukt op review bewerken.</w:t>
             </w:r>
             <w:r>
               <w:br/>
-            </w:r>
-            <w:r>
-              <w:t>8. B</w:t>
-            </w:r>
-            <w:r>
-              <w:t xml:space="preserve"> </w:t>
-            </w:r>
-            <w:r>
-              <w:t>Bewerkt de verkeerde info.</w:t>
+              <w:t>8. B Bewerkt de verkeerde info.</w:t>
             </w:r>
             <w:r>
               <w:br/>
-              <w:t xml:space="preserve">Gaat verder bij HS </w:t>
-            </w:r>
-            <w:r>
-              <w:t>7</w:t>
+              <w:t>Gaat verder bij HS 7</w:t>
             </w:r>
           </w:p>
         </w:tc>
@@ -822,6 +797,7 @@
             <w:hideMark/>
           </w:tcPr>
           <w:p>
+            <w:bookmarkStart w:id="0" w:name="_GoBack"/>
             <w:r>
               <w:rPr>
                 <w:b/>
@@ -1187,12 +1163,7 @@
               </w:numPr>
             </w:pPr>
             <w:r>
-              <w:t>Het artikel succesvol toegevoegd aan je winkelwagen wordt</w:t>
-            </w:r>
-            <w:bookmarkStart w:id="0" w:name="_GoBack"/>
-            <w:bookmarkEnd w:id="0"/>
-            <w:r>
-              <w:t xml:space="preserve"> weergeven.</w:t>
+              <w:t>Het artikel succesvol toegevoegd aan je winkelwagen wordt weergeven.</w:t>
             </w:r>
           </w:p>
         </w:tc>
@@ -1242,7 +1213,38 @@
               <w:right w:w="144" w:type="dxa"/>
             </w:tcMar>
           </w:tcPr>
-          <w:p/>
+          <w:p>
+            <w:pPr>
+              <w:pStyle w:val="Lijstalinea"/>
+              <w:numPr>
+                <w:ilvl w:val="0"/>
+                <w:numId w:val="6"/>
+              </w:numPr>
+            </w:pPr>
+            <w:r>
+              <w:t>Gebruiker ziet product op hoofdpagina</w:t>
+            </w:r>
+          </w:p>
+          <w:p>
+            <w:pPr>
+              <w:pStyle w:val="Lijstalinea"/>
+              <w:numPr>
+                <w:ilvl w:val="0"/>
+                <w:numId w:val="6"/>
+              </w:numPr>
+            </w:pPr>
+            <w:r>
+              <w:t>Drukt op + winkelwagen</w:t>
+            </w:r>
+          </w:p>
+          <w:p>
+            <w:pPr>
+              <w:ind w:left="360"/>
+            </w:pPr>
+            <w:r>
+              <w:t>Ga verder bij HS 5.</w:t>
+            </w:r>
+          </w:p>
         </w:tc>
       </w:tr>
       <w:tr>
@@ -1403,6 +1405,7 @@
           </w:p>
         </w:tc>
       </w:tr>
+      <w:bookmarkEnd w:id="0"/>
     </w:tbl>
     <w:p/>
     <w:sectPr>
@@ -1685,6 +1688,95 @@
     </w:lvl>
   </w:abstractNum>
   <w:abstractNum w:abstractNumId="3" w15:restartNumberingAfterBreak="0">
+    <w:nsid w:val="6B892BEE"/>
+    <w:multiLevelType w:val="hybridMultilevel"/>
+    <w:tmpl w:val="6A20D996"/>
+    <w:lvl w:ilvl="0" w:tplc="0809000F">
+      <w:start w:val="1"/>
+      <w:numFmt w:val="decimal"/>
+      <w:lvlText w:val="%1."/>
+      <w:lvlJc w:val="left"/>
+      <w:pPr>
+        <w:ind w:left="720" w:hanging="360"/>
+      </w:pPr>
+      <w:rPr>
+        <w:rFonts w:hint="default"/>
+      </w:rPr>
+    </w:lvl>
+    <w:lvl w:ilvl="1" w:tplc="08090019" w:tentative="1">
+      <w:start w:val="1"/>
+      <w:numFmt w:val="lowerLetter"/>
+      <w:lvlText w:val="%2."/>
+      <w:lvlJc w:val="left"/>
+      <w:pPr>
+        <w:ind w:left="1440" w:hanging="360"/>
+      </w:pPr>
+    </w:lvl>
+    <w:lvl w:ilvl="2" w:tplc="0809001B" w:tentative="1">
+      <w:start w:val="1"/>
+      <w:numFmt w:val="lowerRoman"/>
+      <w:lvlText w:val="%3."/>
+      <w:lvlJc w:val="right"/>
+      <w:pPr>
+        <w:ind w:left="2160" w:hanging="180"/>
+      </w:pPr>
+    </w:lvl>
+    <w:lvl w:ilvl="3" w:tplc="0809000F" w:tentative="1">
+      <w:start w:val="1"/>
+      <w:numFmt w:val="decimal"/>
+      <w:lvlText w:val="%4."/>
+      <w:lvlJc w:val="left"/>
+      <w:pPr>
+        <w:ind w:left="2880" w:hanging="360"/>
+      </w:pPr>
+    </w:lvl>
+    <w:lvl w:ilvl="4" w:tplc="08090019" w:tentative="1">
+      <w:start w:val="1"/>
+      <w:numFmt w:val="lowerLetter"/>
+      <w:lvlText w:val="%5."/>
+      <w:lvlJc w:val="left"/>
+      <w:pPr>
+        <w:ind w:left="3600" w:hanging="360"/>
+      </w:pPr>
+    </w:lvl>
+    <w:lvl w:ilvl="5" w:tplc="0809001B" w:tentative="1">
+      <w:start w:val="1"/>
+      <w:numFmt w:val="lowerRoman"/>
+      <w:lvlText w:val="%6."/>
+      <w:lvlJc w:val="right"/>
+      <w:pPr>
+        <w:ind w:left="4320" w:hanging="180"/>
+      </w:pPr>
+    </w:lvl>
+    <w:lvl w:ilvl="6" w:tplc="0809000F" w:tentative="1">
+      <w:start w:val="1"/>
+      <w:numFmt w:val="decimal"/>
+      <w:lvlText w:val="%7."/>
+      <w:lvlJc w:val="left"/>
+      <w:pPr>
+        <w:ind w:left="5040" w:hanging="360"/>
+      </w:pPr>
+    </w:lvl>
+    <w:lvl w:ilvl="7" w:tplc="08090019" w:tentative="1">
+      <w:start w:val="1"/>
+      <w:numFmt w:val="lowerLetter"/>
+      <w:lvlText w:val="%8."/>
+      <w:lvlJc w:val="left"/>
+      <w:pPr>
+        <w:ind w:left="5760" w:hanging="360"/>
+      </w:pPr>
+    </w:lvl>
+    <w:lvl w:ilvl="8" w:tplc="0809001B" w:tentative="1">
+      <w:start w:val="1"/>
+      <w:numFmt w:val="lowerRoman"/>
+      <w:lvlText w:val="%9."/>
+      <w:lvlJc w:val="right"/>
+      <w:pPr>
+        <w:ind w:left="6480" w:hanging="180"/>
+      </w:pPr>
+    </w:lvl>
+  </w:abstractNum>
+  <w:abstractNum w:abstractNumId="4" w15:restartNumberingAfterBreak="0">
     <w:nsid w:val="6E6F76FB"/>
     <w:multiLevelType w:val="hybridMultilevel"/>
     <w:tmpl w:val="2A149DAC"/>
@@ -1773,7 +1865,7 @@
       </w:pPr>
     </w:lvl>
   </w:abstractNum>
-  <w:abstractNum w:abstractNumId="4" w15:restartNumberingAfterBreak="0">
+  <w:abstractNum w:abstractNumId="5" w15:restartNumberingAfterBreak="0">
     <w:nsid w:val="7E137576"/>
     <w:multiLevelType w:val="hybridMultilevel"/>
     <w:tmpl w:val="18C8EECA"/>
@@ -1887,19 +1979,22 @@
     </w:lvl>
   </w:abstractNum>
   <w:num w:numId="1">
-    <w:abstractNumId w:val="4"/>
+    <w:abstractNumId w:val="5"/>
   </w:num>
   <w:num w:numId="2">
     <w:abstractNumId w:val="0"/>
   </w:num>
   <w:num w:numId="3">
-    <w:abstractNumId w:val="3"/>
+    <w:abstractNumId w:val="4"/>
   </w:num>
   <w:num w:numId="4">
     <w:abstractNumId w:val="1"/>
   </w:num>
   <w:num w:numId="5">
     <w:abstractNumId w:val="2"/>
+  </w:num>
+  <w:num w:numId="6">
+    <w:abstractNumId w:val="3"/>
   </w:num>
 </w:numbering>
 </file>

</xml_diff>